<commit_message>
*Major GUI an UI changes and fixes *Doc changes
</commit_message>
<xml_diff>
--- a/Doc/BAKALAURAS.docx
+++ b/Doc/BAKALAURAS.docx
@@ -8777,6 +8777,17 @@
         <w:spacing w:after="120"/>
       </w:pPr>
       <w:r>
+        <w:rPr>
+          <w:highlight w:val="red"/>
+        </w:rPr>
+        <w:t>Web scraper</w:t>
+      </w:r>
+    </w:p>
+    <w:p>
+      <w:pPr>
+        <w:spacing w:after="120"/>
+      </w:pPr>
+      <w:r>
         <w:t>Beautiful Soup</w:t>
       </w:r>
       <w:r>
@@ -9146,6 +9157,19 @@
         </w:rPr>
         <w:t>1500 eilučių yra serverio dalyje</w:t>
       </w:r>
+      <w:r>
+        <w:rPr>
+          <w:lang w:eastAsia="lt-LT"/>
+        </w:rPr>
+        <w:t xml:space="preserve"> </w:t>
+      </w:r>
+      <w:r>
+        <w:rPr>
+          <w:highlight w:val="red"/>
+          <w:lang w:eastAsia="lt-LT"/>
+        </w:rPr>
+        <w:t>Python kalba</w:t>
+      </w:r>
     </w:p>
     <w:p>
       <w:pPr>
@@ -9169,6 +9193,19 @@
           <w:lang w:eastAsia="lt-LT"/>
         </w:rPr>
         <w:t>5500 eilučių yra kliento dalyje</w:t>
+      </w:r>
+      <w:r>
+        <w:rPr>
+          <w:lang w:eastAsia="lt-LT"/>
+        </w:rPr>
+        <w:t xml:space="preserve"> </w:t>
+      </w:r>
+      <w:r>
+        <w:rPr>
+          <w:highlight w:val="red"/>
+          <w:lang w:eastAsia="lt-LT"/>
+        </w:rPr>
+        <w:t>Dart kalba Flutter karkasu</w:t>
       </w:r>
     </w:p>
     <w:p>
@@ -13244,7 +13281,28 @@
         <w:t xml:space="preserve"> </w:t>
       </w:r>
       <w:r>
-        <w:t>Sistemos modeliavimui  ir architektūros planavimui buvo naudojamas Magic draw, serverio kodo rašymui – Atom kodo redaktorius, kliento – Android Studio.</w:t>
+        <w:t xml:space="preserve">Sistemos modeliavimui  ir architektūros planavimui buvo naudojamas </w:t>
+      </w:r>
+      <w:r>
+        <w:rPr>
+          <w:highlight w:val="red"/>
+        </w:rPr>
+        <w:t>Magic</w:t>
+      </w:r>
+      <w:r>
+        <w:rPr>
+          <w:highlight w:val="red"/>
+        </w:rPr>
+        <w:t>D</w:t>
+      </w:r>
+      <w:r>
+        <w:rPr>
+          <w:highlight w:val="red"/>
+        </w:rPr>
+        <w:t>raw</w:t>
+      </w:r>
+      <w:r>
+        <w:t>, serverio kodo rašymui – Atom kodo redaktorius, kliento – Android Studio.</w:t>
       </w:r>
     </w:p>
     <w:p/>
@@ -13767,6 +13825,17 @@
         <w:t>Sistemos funkcijos</w:t>
       </w:r>
       <w:bookmarkEnd w:id="69"/>
+    </w:p>
+    <w:p>
+      <w:pPr>
+        <w:pStyle w:val="Tekstas"/>
+      </w:pPr>
+      <w:r>
+        <w:rPr>
+          <w:highlight w:val="red"/>
+        </w:rPr>
+        <w:t>Pridėt gijas prie diagramos kažkokios</w:t>
+      </w:r>
     </w:p>
     <w:bookmarkEnd w:id="70"/>
     <w:p>
@@ -13962,6 +14031,7 @@
         </w:numPr>
       </w:pPr>
       <w:r>
+        <w:lastRenderedPageBreak/>
         <w:t>Paprastas vartotojas</w:t>
       </w:r>
       <w:r>
@@ -13977,7 +14047,6 @@
         </w:numPr>
       </w:pPr>
       <w:r>
-        <w:lastRenderedPageBreak/>
         <w:t>Prisij</w:t>
       </w:r>
       <w:r>
@@ -14113,6 +14182,26 @@
       </w:r>
       <w:r>
         <w:t>paveikslėliuose yra pateikiamos programėlės panaudojimo atvejų veiklos diagramos.</w:t>
+      </w:r>
+    </w:p>
+    <w:p>
+      <w:r>
+        <w:rPr>
+          <w:highlight w:val="red"/>
+        </w:rPr>
+        <w:t>Magic draw edit copy File-&gt;</w:t>
+      </w:r>
+      <w:r>
+        <w:rPr>
+          <w:highlight w:val="red"/>
+        </w:rPr>
+        <w:t>copy</w:t>
+      </w:r>
+      <w:r>
+        <w:rPr>
+          <w:highlight w:val="red"/>
+        </w:rPr>
+        <w:t xml:space="preserve"> ARBA padaryt, kad normaliai atrodytu diagramos neistemptos</w:t>
       </w:r>
     </w:p>
     <w:p/>
@@ -17030,6 +17119,244 @@
       </w:r>
     </w:p>
     <w:p>
+      <w:r>
+        <w:rPr>
+          <w:highlight w:val="red"/>
+        </w:rPr>
+        <w:t>Nupiešt su įrankiu, nedėt tikrų langų</w:t>
+      </w:r>
+      <w:r>
+        <w:rPr>
+          <w:highlight w:val="red"/>
+          <w:lang w:val="en-US"/>
+        </w:rPr>
+        <w:t xml:space="preserve">!! </w:t>
+      </w:r>
+      <w:proofErr w:type="spellStart"/>
+      <w:r>
+        <w:rPr>
+          <w:highlight w:val="red"/>
+          <w:lang w:val="en-US"/>
+        </w:rPr>
+        <w:t>Turi</w:t>
+      </w:r>
+      <w:proofErr w:type="spellEnd"/>
+      <w:r>
+        <w:rPr>
+          <w:highlight w:val="red"/>
+          <w:lang w:val="en-US"/>
+        </w:rPr>
+        <w:t xml:space="preserve"> b</w:t>
+      </w:r>
+      <w:r>
+        <w:rPr>
+          <w:highlight w:val="red"/>
+        </w:rPr>
+        <w:t>ūt eskizai</w:t>
+      </w:r>
+      <w:r>
+        <w:rPr>
+          <w:highlight w:val="red"/>
+          <w:lang w:val="en-US"/>
+        </w:rPr>
+        <w:t>!!</w:t>
+      </w:r>
+      <w:r>
+        <w:rPr>
+          <w:lang w:val="en-US"/>
+        </w:rPr>
+        <w:t xml:space="preserve"> </w:t>
+      </w:r>
+      <w:proofErr w:type="spellStart"/>
+      <w:r>
+        <w:rPr>
+          <w:lang w:val="en-US"/>
+        </w:rPr>
+        <w:t>Vartotojo</w:t>
+      </w:r>
+      <w:proofErr w:type="spellEnd"/>
+      <w:r>
+        <w:rPr>
+          <w:lang w:val="en-US"/>
+        </w:rPr>
+        <w:t xml:space="preserve"> </w:t>
+      </w:r>
+      <w:proofErr w:type="spellStart"/>
+      <w:r>
+        <w:rPr>
+          <w:lang w:val="en-US"/>
+        </w:rPr>
+        <w:t>sąsaja</w:t>
+      </w:r>
+      <w:proofErr w:type="spellEnd"/>
+      <w:r>
+        <w:rPr>
+          <w:lang w:val="en-US"/>
+        </w:rPr>
+        <w:t xml:space="preserve"> </w:t>
+      </w:r>
+      <w:proofErr w:type="spellStart"/>
+      <w:r>
+        <w:rPr>
+          <w:lang w:val="en-US"/>
+        </w:rPr>
+        <w:t>buvo</w:t>
+      </w:r>
+      <w:proofErr w:type="spellEnd"/>
+      <w:r>
+        <w:rPr>
+          <w:lang w:val="en-US"/>
+        </w:rPr>
+        <w:t xml:space="preserve"> </w:t>
+      </w:r>
+      <w:proofErr w:type="spellStart"/>
+      <w:r>
+        <w:rPr>
+          <w:lang w:val="en-US"/>
+        </w:rPr>
+        <w:t>kuriama</w:t>
+      </w:r>
+      <w:proofErr w:type="spellEnd"/>
+      <w:r>
+        <w:rPr>
+          <w:lang w:val="en-US"/>
+        </w:rPr>
+        <w:t xml:space="preserve"> </w:t>
+      </w:r>
+      <w:proofErr w:type="spellStart"/>
+      <w:r>
+        <w:rPr>
+          <w:lang w:val="en-US"/>
+        </w:rPr>
+        <w:t>prototipo</w:t>
+      </w:r>
+      <w:proofErr w:type="spellEnd"/>
+      <w:r>
+        <w:rPr>
+          <w:lang w:val="en-US"/>
+        </w:rPr>
+        <w:t xml:space="preserve"> </w:t>
+      </w:r>
+      <w:proofErr w:type="spellStart"/>
+      <w:r>
+        <w:rPr>
+          <w:lang w:val="en-US"/>
+        </w:rPr>
+        <w:t>kūrimo</w:t>
+      </w:r>
+      <w:proofErr w:type="spellEnd"/>
+      <w:r>
+        <w:rPr>
+          <w:lang w:val="en-US"/>
+        </w:rPr>
+        <w:t xml:space="preserve"> </w:t>
+      </w:r>
+      <w:proofErr w:type="spellStart"/>
+      <w:r>
+        <w:rPr>
+          <w:lang w:val="en-US"/>
+        </w:rPr>
+        <w:t>būdu</w:t>
+      </w:r>
+      <w:proofErr w:type="spellEnd"/>
+      <w:r>
+        <w:rPr>
+          <w:lang w:val="en-US"/>
+        </w:rPr>
+        <w:t>.</w:t>
+      </w:r>
+      <w:r>
+        <w:rPr>
+          <w:lang w:val="en-US"/>
+        </w:rPr>
+        <w:t xml:space="preserve"> </w:t>
+      </w:r>
+      <w:proofErr w:type="spellStart"/>
+      <w:r>
+        <w:rPr>
+          <w:lang w:val="en-US"/>
+        </w:rPr>
+        <w:t>Vartotojo</w:t>
+      </w:r>
+      <w:proofErr w:type="spellEnd"/>
+      <w:r>
+        <w:rPr>
+          <w:lang w:val="en-US"/>
+        </w:rPr>
+        <w:t xml:space="preserve"> </w:t>
+      </w:r>
+      <w:proofErr w:type="spellStart"/>
+      <w:r>
+        <w:rPr>
+          <w:lang w:val="en-US"/>
+        </w:rPr>
+        <w:t>sąsaja</w:t>
+      </w:r>
+      <w:proofErr w:type="spellEnd"/>
+      <w:r>
+        <w:rPr>
+          <w:lang w:val="en-US"/>
+        </w:rPr>
+        <w:t xml:space="preserve"> </w:t>
+      </w:r>
+      <w:proofErr w:type="spellStart"/>
+      <w:r>
+        <w:rPr>
+          <w:lang w:val="en-US"/>
+        </w:rPr>
+        <w:t>aprašyta</w:t>
+      </w:r>
+      <w:proofErr w:type="spellEnd"/>
+      <w:r>
+        <w:rPr>
+          <w:lang w:val="en-US"/>
+        </w:rPr>
+        <w:t xml:space="preserve"> </w:t>
+      </w:r>
+      <w:proofErr w:type="spellStart"/>
+      <w:r>
+        <w:rPr>
+          <w:lang w:val="en-US"/>
+        </w:rPr>
+        <w:t>dokumentacija</w:t>
+      </w:r>
+      <w:proofErr w:type="spellEnd"/>
+      <w:r>
+        <w:rPr>
+          <w:lang w:val="en-US"/>
+        </w:rPr>
+        <w:t xml:space="preserve"> </w:t>
+      </w:r>
+      <w:proofErr w:type="spellStart"/>
+      <w:r>
+        <w:rPr>
+          <w:lang w:val="en-US"/>
+        </w:rPr>
+        <w:t>vartotojui</w:t>
+      </w:r>
+      <w:proofErr w:type="spellEnd"/>
+      <w:r>
+        <w:rPr>
+          <w:lang w:val="en-US"/>
+        </w:rPr>
+        <w:t xml:space="preserve"> </w:t>
+      </w:r>
+      <w:proofErr w:type="spellStart"/>
+      <w:r>
+        <w:rPr>
+          <w:lang w:val="en-US"/>
+        </w:rPr>
+        <w:t>skyrelyje</w:t>
+      </w:r>
+      <w:proofErr w:type="spellEnd"/>
+      <w:r>
+        <w:rPr>
+          <w:lang w:val="en-US"/>
+        </w:rPr>
+        <w:t>.</w:t>
+      </w:r>
+    </w:p>
+    <w:p>
       <w:pPr>
         <w:pStyle w:val="Heading3"/>
       </w:pPr>
@@ -17040,6 +17367,29 @@
       </w:r>
       <w:bookmarkEnd w:id="99"/>
       <w:bookmarkEnd w:id="100"/>
+    </w:p>
+    <w:p>
+      <w:pPr>
+        <w:pStyle w:val="Tekstas"/>
+      </w:pPr>
+      <w:r>
+        <w:rPr>
+          <w:highlight w:val="red"/>
+        </w:rPr>
+        <w:t>Saugumo reikalavimai ir</w:t>
+      </w:r>
+      <w:r>
+        <w:rPr>
+          <w:highlight w:val="red"/>
+        </w:rPr>
+        <w:t xml:space="preserve"> </w:t>
+      </w:r>
+      <w:r>
+        <w:rPr>
+          <w:highlight w:val="red"/>
+        </w:rPr>
+        <w:t xml:space="preserve"> panašiai struktūrizuot, usabilty, reikalavimai os</w:t>
+      </w:r>
     </w:p>
     <w:p>
       <w:r>
@@ -17090,6 +17440,15 @@
       <w:r>
         <w:t>Vartotojui neturi būti sunku greitai perprasti vartotojo sąsają</w:t>
       </w:r>
+      <w:r>
+        <w:t xml:space="preserve"> </w:t>
+      </w:r>
+      <w:r>
+        <w:rPr>
+          <w:highlight w:val="red"/>
+        </w:rPr>
+        <w:t>nereikia papildomo pasirengimo</w:t>
+      </w:r>
     </w:p>
     <w:p>
       <w:pPr>
@@ -17119,6 +17478,24 @@
       </w:pPr>
       <w:r>
         <w:t>Sistema susideda iš dviejų dalių – klientinės ir serverinės</w:t>
+      </w:r>
+    </w:p>
+    <w:p>
+      <w:pPr>
+        <w:pStyle w:val="ListParagraph"/>
+        <w:numPr>
+          <w:ilvl w:val="0"/>
+          <w:numId w:val="20"/>
+        </w:numPr>
+        <w:rPr>
+          <w:highlight w:val="red"/>
+        </w:rPr>
+      </w:pPr>
+      <w:r>
+        <w:rPr>
+          <w:highlight w:val="red"/>
+        </w:rPr>
+        <w:t>Testai automatiniai ir pan</w:t>
       </w:r>
     </w:p>
     <w:p/>
@@ -17366,6 +17743,7 @@
       <w:bookmarkStart w:id="109" w:name="_Toc474841560"/>
       <w:bookmarkStart w:id="110" w:name="_Toc3806761"/>
       <w:r>
+        <w:lastRenderedPageBreak/>
         <w:t>Projektavimo technologija</w:t>
       </w:r>
       <w:bookmarkEnd w:id="109"/>
@@ -17385,7 +17763,31 @@
         <w:t>s go“ sistemos projektas buvo sukurtas naudojantis UML diagramomis bei grafiniais elementais. Kiekviena diagrama yra aprašyta papildomai, kad būtų aiškiau apibūdintas funkcionalumas ir, kad būtų paprasčiau suprasti sistemą.</w:t>
       </w:r>
       <w:r>
-        <w:t xml:space="preserve"> Buvo naudojama „Magic draw“ programinė įranga.</w:t>
+        <w:t xml:space="preserve"> Buvo naudojama </w:t>
+      </w:r>
+      <w:r>
+        <w:rPr>
+          <w:highlight w:val="red"/>
+        </w:rPr>
+        <w:t>„Magic draw“</w:t>
+      </w:r>
+      <w:r>
+        <w:t xml:space="preserve"> programinė įranga</w:t>
+      </w:r>
+      <w:r>
+        <w:t xml:space="preserve"> </w:t>
+      </w:r>
+      <w:r>
+        <w:rPr>
+          <w:highlight w:val="red"/>
+        </w:rPr>
+        <w:t>ir kokios diagramos buvo naudotos</w:t>
+      </w:r>
+      <w:r>
+        <w:rPr>
+          <w:highlight w:val="red"/>
+        </w:rPr>
+        <w:t>.</w:t>
       </w:r>
     </w:p>
     <w:p/>
@@ -17402,7 +17804,6 @@
       <w:bookmarkStart w:id="111" w:name="_Toc474841561"/>
       <w:bookmarkStart w:id="112" w:name="_Toc3806762"/>
       <w:r>
-        <w:lastRenderedPageBreak/>
         <w:t>Programavimo kalbos, derinimo, automatizavimo priemonės, operacinė sistemos</w:t>
       </w:r>
       <w:bookmarkEnd w:id="111"/>
@@ -17599,6 +18000,7 @@
         <w:rPr>
           <w:noProof/>
         </w:rPr>
+        <w:lastRenderedPageBreak/>
         <w:drawing>
           <wp:inline distT="0" distB="0" distL="0" distR="0" wp14:anchorId="221F51EA" wp14:editId="18F63B5A">
             <wp:extent cx="6334125" cy="3609975"/>
@@ -17737,6 +18139,18 @@
         <w:t xml:space="preserve"> diagrama</w:t>
       </w:r>
       <w:bookmarkEnd w:id="117"/>
+      <w:r>
+        <w:t xml:space="preserve"> </w:t>
+      </w:r>
+      <w:r>
+        <w:rPr>
+          <w:highlight w:val="red"/>
+        </w:rPr>
+        <w:t>Tik android</w:t>
+      </w:r>
+      <w:r>
+        <w:t xml:space="preserve"> execution environment (2 environments SQLite server ir Android device)</w:t>
+      </w:r>
     </w:p>
     <w:p/>
     <w:p/>
@@ -17917,7 +18331,14 @@
       <w:bookmarkEnd w:id="118"/>
     </w:p>
     <w:p/>
-    <w:p/>
+    <w:p>
+      <w:r>
+        <w:rPr>
+          <w:highlight w:val="red"/>
+        </w:rPr>
+        <w:t>Aprašyt kiekvieną komponentą atskirai</w:t>
+      </w:r>
+    </w:p>
     <w:p>
       <w:pPr>
         <w:pageBreakBefore/>
@@ -18081,7 +18502,14 @@
     </w:p>
     <w:p/>
     <w:p/>
-    <w:p/>
+    <w:p>
+      <w:r>
+        <w:rPr>
+          <w:highlight w:val="red"/>
+        </w:rPr>
+        <w:t>Pasidaryti klasių diagramas</w:t>
+      </w:r>
+    </w:p>
     <w:p/>
     <w:p/>
     <w:p/>
@@ -18514,9 +18942,18 @@
     <w:p>
       <w:r>
         <w:rPr>
-          <w:b/>
-          <w:bCs/>
-        </w:rPr>
+          <w:highlight w:val="red"/>
+        </w:rPr>
+        <w:t>MVC ar MVVM surašyti view model controler/view-model abstrakcijas seku diagramose ir kas su kuo komunikuoja</w:t>
+      </w:r>
+    </w:p>
+    <w:p>
+      <w:r>
+        <w:rPr>
+          <w:b/>
+          <w:bCs/>
+        </w:rPr>
+        <w:lastRenderedPageBreak/>
         <w:t>pav. 2.23</w:t>
       </w:r>
       <w:r>
@@ -18540,7 +18977,6 @@
         <w:rPr>
           <w:noProof/>
         </w:rPr>
-        <w:lastRenderedPageBreak/>
         <w:drawing>
           <wp:inline distT="0" distB="0" distL="0" distR="0" wp14:anchorId="129EB054" wp14:editId="6CDF35F1">
             <wp:extent cx="4505954" cy="3734321"/>
@@ -18704,10 +19140,7 @@
         <w:t>“ sekų diagrama</w:t>
       </w:r>
       <w:r>
-        <w:t xml:space="preserve">. </w:t>
-      </w:r>
-      <w:r>
-        <w:t>Paprastam vartotojui atidarius žemėlapį, šis pirma užkraunamas iš Google maps API ir tada, priklausomai ar buvo pasirinkta atvaizduoti vietas ar renginius, jie yra prafiltruojami pagal uždėtą filtrą ir atvaizduojami žemėlapyje. Atvaizdavimo koordinatėms gauti taip pat naudojamas Google map API.</w:t>
+        <w:t>. Paprastam vartotojui atidarius žemėlapį, šis pirma užkraunamas iš Google maps API ir tada, priklausomai ar buvo pasirinkta atvaizduoti vietas ar renginius, jie yra prafiltruojami pagal uždėtą filtrą ir atvaizduojami žemėlapyje. Atvaizdavimo koordinatėms gauti taip pat naudojamas Google map API.</w:t>
       </w:r>
     </w:p>
     <w:p/>
@@ -18887,13 +19320,7 @@
         <w:t xml:space="preserve"> sąrašą“ sekų diagrama</w:t>
       </w:r>
       <w:r>
-        <w:t xml:space="preserve">. Paprastam vartotojui atidarius </w:t>
-      </w:r>
-      <w:r>
-        <w:t>vietų</w:t>
-      </w:r>
-      <w:r>
-        <w:t xml:space="preserve"> sąrašą, „Let‘s go app“ kreipiasi į serverį, kuris grąžina sąrašą. Tada jis atvaizduojamas programėlės ekrane.</w:t>
+        <w:t>. Paprastam vartotojui atidarius vietų sąrašą, „Let‘s go app“ kreipiasi į serverį, kuris grąžina sąrašą. Tada jis atvaizduojamas programėlės ekrane.</w:t>
       </w:r>
     </w:p>
     <w:p/>
@@ -19077,10 +19504,7 @@
         <w:t>“ sekų diagrama</w:t>
       </w:r>
       <w:r>
-        <w:t>.</w:t>
-      </w:r>
-      <w:r>
-        <w:t xml:space="preserve"> Paprastam vartotojui paspaudus prisijungimo mygtuką, įvyksta nukreipimas į Facebook API, kuris ekrane grąžina prisijungimo langą. Suvedus prisijungimo duomenis šie siunčiami į Facebook serverius, kur yra validuojami ir </w:t>
+        <w:t xml:space="preserve">. Paprastam vartotojui paspaudus prisijungimo mygtuką, įvyksta nukreipimas į Facebook API, kuris ekrane grąžina prisijungimo langą. Suvedus prisijungimo duomenis šie siunčiami į Facebook serverius, kur yra validuojami ir </w:t>
       </w:r>
       <w:r>
         <w:t>tada grąžinamas prisijungimo sesijos žetonas bei vartotojo id. Pagal vartotojo id nustatomi vartotojo įgaliojimai.</w:t>
@@ -19264,10 +19688,7 @@
         <w:t>“ sekų diagrama</w:t>
       </w:r>
       <w:r>
-        <w:t>.</w:t>
-      </w:r>
-      <w:r>
-        <w:t xml:space="preserve"> Prisijungusiam vartotojui parašius komentarą, šis siunčiamas į serverį, kuris komunikuoja su PostgreSQL serveriu ir išsaugomas duomenų bazėje.</w:t>
+        <w:t>. Prisijungusiam vartotojui parašius komentarą, šis siunčiamas į serverį, kuris komunikuoja su PostgreSQL serveriu ir išsaugomas duomenų bazėje.</w:t>
       </w:r>
     </w:p>
     <w:p>
@@ -19453,28 +19874,7 @@
         <w:t>.</w:t>
       </w:r>
       <w:r>
-        <w:t xml:space="preserve"> </w:t>
-      </w:r>
-      <w:r>
-        <w:t xml:space="preserve">Prisijungusiam vartotojui </w:t>
-      </w:r>
-      <w:r>
-        <w:t>paspaudus pridėjimo prie mėgstamų sąrašo mygtuką</w:t>
-      </w:r>
-      <w:r>
-        <w:t xml:space="preserve">, </w:t>
-      </w:r>
-      <w:r>
-        <w:t>komanda</w:t>
-      </w:r>
-      <w:r>
-        <w:t xml:space="preserve"> siunčiama į serverį, kuris komunikuoja su PostgreSQL serveriu ir</w:t>
-      </w:r>
-      <w:r>
-        <w:t xml:space="preserve"> pridėjimas</w:t>
-      </w:r>
-      <w:r>
-        <w:t xml:space="preserve"> išsaugomas duomenų bazėje.</w:t>
+        <w:t xml:space="preserve"> Prisijungusiam vartotojui paspaudus pridėjimo prie mėgstamų sąrašo mygtuką, komanda siunčiama į serverį, kuris komunikuoja su PostgreSQL serveriu ir pridėjimas išsaugomas duomenų bazėje.</w:t>
       </w:r>
     </w:p>
     <w:p>
@@ -19657,19 +20057,7 @@
         <w:t>“ sekų diagrama</w:t>
       </w:r>
       <w:r>
-        <w:t>.</w:t>
-      </w:r>
-      <w:r>
-        <w:t xml:space="preserve"> </w:t>
-      </w:r>
-      <w:r>
-        <w:t xml:space="preserve">Prisijungusiam vartotojui </w:t>
-      </w:r>
-      <w:r>
-        <w:t>sukūrus naują renginį</w:t>
-      </w:r>
-      <w:r>
-        <w:t>, šis siunčiamas į serverį, kuris komunikuoja su PostgreSQL serveriu ir išsaugomas duomenų bazėje.</w:t>
+        <w:t>. Prisijungusiam vartotojui sukūrus naują renginį, šis siunčiamas į serverį, kuris komunikuoja su PostgreSQL serveriu ir išsaugomas duomenų bazėje.</w:t>
       </w:r>
     </w:p>
     <w:p>
@@ -19840,16 +20228,7 @@
         <w:t xml:space="preserve"> yra pateikiama„</w:t>
       </w:r>
       <w:r>
-        <w:t>Sukurti priva</w:t>
-      </w:r>
-      <w:r>
-        <w:t>čią</w:t>
-      </w:r>
-      <w:r>
-        <w:t xml:space="preserve"> </w:t>
-      </w:r>
-      <w:r>
-        <w:t>vietą</w:t>
+        <w:t>Sukurti privačią vietą</w:t>
       </w:r>
       <w:r>
         <w:t>“ sekų diagrama</w:t>
@@ -20035,14 +20414,7 @@
           <w:b/>
           <w:bCs/>
         </w:rPr>
-        <w:t>3</w:t>
-      </w:r>
-      <w:r>
-        <w:rPr>
-          <w:b/>
-          <w:bCs/>
-        </w:rPr>
-        <w:t>1</w:t>
+        <w:t>31</w:t>
       </w:r>
       <w:r>
         <w:t xml:space="preserve"> yra pateikiama„</w:t>
@@ -20054,10 +20426,7 @@
         <w:t>“ sekų diagrama</w:t>
       </w:r>
       <w:r>
-        <w:t>.</w:t>
-      </w:r>
-      <w:r>
-        <w:t xml:space="preserve"> Prisijungęs vartotojas paspaudžia „keisti informaciją“ mygtuką, jam parodomas informacijos keitimo langas ir pakeitus duomenis, šie siunčiami į serverį, kuris komunikuoja su PostgreSQL serveriu ir išsaugomi.</w:t>
+        <w:t>. Prisijungęs vartotojas paspaudžia „keisti informaciją“ mygtuką, jam parodomas informacijos keitimo langas ir pakeitus duomenis, šie siunčiami į serverį, kuris komunikuoja su PostgreSQL serveriu ir išsaugomi.</w:t>
       </w:r>
     </w:p>
     <w:p>
@@ -20221,14 +20590,7 @@
           <w:b/>
           <w:bCs/>
         </w:rPr>
-        <w:t>3</w:t>
-      </w:r>
-      <w:r>
-        <w:rPr>
-          <w:b/>
-          <w:bCs/>
-        </w:rPr>
-        <w:t>2</w:t>
+        <w:t>32</w:t>
       </w:r>
       <w:r>
         <w:t xml:space="preserve"> yra pateikiama„</w:t>
@@ -20240,31 +20602,7 @@
         <w:t>“ sekų diagrama</w:t>
       </w:r>
       <w:r>
-        <w:t>. Prisijungęs vartotojas paspaudžia „</w:t>
-      </w:r>
-      <w:r>
-        <w:t>ištrinti</w:t>
-      </w:r>
-      <w:r>
-        <w:t xml:space="preserve">“ mygtuką, </w:t>
-      </w:r>
-      <w:r>
-        <w:t>komanda</w:t>
-      </w:r>
-      <w:r>
-        <w:t xml:space="preserve"> siunčiam</w:t>
-      </w:r>
-      <w:r>
-        <w:t>a</w:t>
-      </w:r>
-      <w:r>
-        <w:t xml:space="preserve"> į serverį, kuris komunikuoja su PostgreSQL serveriu ir </w:t>
-      </w:r>
-      <w:r>
-        <w:t>duomenys ištrinami</w:t>
-      </w:r>
-      <w:r>
-        <w:t>.</w:t>
+        <w:t>. Prisijungęs vartotojas paspaudžia „ištrinti“ mygtuką, komanda siunčiama į serverį, kuris komunikuoja su PostgreSQL serveriu ir duomenys ištrinami.</w:t>
       </w:r>
     </w:p>
     <w:p/>
@@ -20428,14 +20766,7 @@
           <w:b/>
           <w:bCs/>
         </w:rPr>
-        <w:t>3</w:t>
-      </w:r>
-      <w:r>
-        <w:rPr>
-          <w:b/>
-          <w:bCs/>
-        </w:rPr>
-        <w:t>3</w:t>
+        <w:t>33</w:t>
       </w:r>
       <w:r>
         <w:t xml:space="preserve"> yra pateikiama„</w:t>
@@ -20447,10 +20778,7 @@
         <w:t>“ sekų diagrama</w:t>
       </w:r>
       <w:r>
-        <w:t>.</w:t>
-      </w:r>
-      <w:r>
-        <w:t xml:space="preserve"> Neverifikuotas vartotojas paspaudžia ant verifikavimo mygtuko, užklausa siunčiama į serverį, kuris komunikuoja su PostgreSQL serveriu ir išsaugoma duombazėje.</w:t>
+        <w:t>. Neverifikuotas vartotojas paspaudžia ant verifikavimo mygtuko, užklausa siunčiama į serverį, kuris komunikuoja su PostgreSQL serveriu ir išsaugoma duombazėje.</w:t>
       </w:r>
     </w:p>
     <w:p>
@@ -20609,38 +20937,22 @@
           <w:b/>
           <w:bCs/>
         </w:rPr>
-        <w:t>3</w:t>
-      </w:r>
-      <w:r>
-        <w:rPr>
-          <w:b/>
-          <w:bCs/>
-        </w:rPr>
-        <w:t>4</w:t>
+        <w:t>34</w:t>
       </w:r>
       <w:r>
         <w:t xml:space="preserve"> yra pateikiama„</w:t>
       </w:r>
       <w:r>
-        <w:t xml:space="preserve">Sukurti viešą </w:t>
-      </w:r>
-      <w:r>
-        <w:t>vietą</w:t>
+        <w:t>Sukurti viešą vietą</w:t>
       </w:r>
       <w:r>
         <w:t>“ sekų diagrama</w:t>
       </w:r>
       <w:r>
-        <w:t>.</w:t>
-      </w:r>
-      <w:r>
-        <w:t xml:space="preserve"> </w:t>
-      </w:r>
-      <w:r>
-        <w:t>Verifikuotam</w:t>
-      </w:r>
-      <w:r>
-        <w:t xml:space="preserve"> vartotojui</w:t>
+        <w:t xml:space="preserve">. </w:t>
+      </w:r>
+      <w:r>
+        <w:t>Verifikuotam vartotojui</w:t>
       </w:r>
       <w:r>
         <w:t xml:space="preserve"> kuriant naują vietą duodamas pasirinkimas „vieša/privati“. Pasirinkus ir</w:t>
@@ -20821,77 +21133,19 @@
           <w:b/>
           <w:bCs/>
         </w:rPr>
-        <w:t>3</w:t>
-      </w:r>
-      <w:r>
-        <w:rPr>
-          <w:b/>
-          <w:bCs/>
-        </w:rPr>
-        <w:t>5</w:t>
+        <w:t>35</w:t>
       </w:r>
       <w:r>
         <w:t xml:space="preserve"> yra pateikiama„</w:t>
       </w:r>
       <w:r>
-        <w:t xml:space="preserve">Sukurti viešą </w:t>
-      </w:r>
-      <w:r>
-        <w:t>renginį</w:t>
+        <w:t>Sukurti viešą renginį</w:t>
       </w:r>
       <w:r>
         <w:t>“ sekų diagrama</w:t>
       </w:r>
       <w:r>
-        <w:t xml:space="preserve">. Verifikuotam vartotojui kuriant naują </w:t>
-      </w:r>
-      <w:r>
-        <w:t>renginį</w:t>
-      </w:r>
-      <w:r>
-        <w:t xml:space="preserve"> duodamas pasirinkimas „vieša</w:t>
-      </w:r>
-      <w:r>
-        <w:t>s</w:t>
-      </w:r>
-      <w:r>
-        <w:t>/privat</w:t>
-      </w:r>
-      <w:r>
-        <w:t>us</w:t>
-      </w:r>
-      <w:r>
-        <w:t xml:space="preserve">“. Pasirinkus ir sukūrus naują </w:t>
-      </w:r>
-      <w:r>
-        <w:t>renginį</w:t>
-      </w:r>
-      <w:r>
-        <w:t>, ši</w:t>
-      </w:r>
-      <w:r>
-        <w:t>s</w:t>
-      </w:r>
-      <w:r>
-        <w:t xml:space="preserve"> siunčiama</w:t>
-      </w:r>
-      <w:r>
-        <w:t>s</w:t>
-      </w:r>
-      <w:r>
-        <w:t xml:space="preserve"> į serverį,</w:t>
-      </w:r>
-      <w:r>
-        <w:t xml:space="preserve"> kuris</w:t>
-      </w:r>
-      <w:r>
-        <w:t xml:space="preserve"> komunikuoja su PostgreSQL serveriu ir išsaugoma</w:t>
-      </w:r>
-      <w:r>
-        <w:t>s</w:t>
-      </w:r>
-      <w:r>
-        <w:t xml:space="preserve"> duomenų bazėje.</w:t>
+        <w:t>. Verifikuotam vartotojui kuriant naują renginį duodamas pasirinkimas „viešas/privatus“. Pasirinkus ir sukūrus naują renginį, šis siunčiamas į serverį, kuris komunikuoja su PostgreSQL serveriu ir išsaugomas duomenų bazėje.</w:t>
       </w:r>
     </w:p>
     <w:p/>
@@ -28609,147 +28863,6 @@
 </file>
 
 <file path=customXml/item3.xml><?xml version="1.0" encoding="utf-8"?>
-<ct:contentTypeSchema xmlns:ct="http://schemas.microsoft.com/office/2006/metadata/contentType" xmlns:ma="http://schemas.microsoft.com/office/2006/metadata/properties/metaAttributes" ct:_="" ma:_="" ma:contentTypeName="Dokumentas" ma:contentTypeID="0x010100252A8F396CFEEC4F890D57BE85553293" ma:contentTypeVersion="1" ma:contentTypeDescription="Kurkite naują dokumentą." ma:contentTypeScope="" ma:versionID="cbbe9f19da0ebbc65c02f5a2ae9eaea6">
-  <xsd:schema xmlns:xsd="http://www.w3.org/2001/XMLSchema" xmlns:xs="http://www.w3.org/2001/XMLSchema" xmlns:p="http://schemas.microsoft.com/office/2006/metadata/properties" xmlns:ns1="http://schemas.microsoft.com/sharepoint/v3" targetNamespace="http://schemas.microsoft.com/office/2006/metadata/properties" ma:root="true" ma:fieldsID="0921b642dfc9038befc71a51ebb437c2" ns1:_="">
-    <xsd:import namespace="http://schemas.microsoft.com/sharepoint/v3"/>
-    <xsd:element name="properties">
-      <xsd:complexType>
-        <xsd:sequence>
-          <xsd:element name="documentManagement">
-            <xsd:complexType>
-              <xsd:all>
-                <xsd:element ref="ns1:PublishingStartDate" minOccurs="0"/>
-                <xsd:element ref="ns1:PublishingExpirationDate" minOccurs="0"/>
-              </xsd:all>
-            </xsd:complexType>
-          </xsd:element>
-        </xsd:sequence>
-      </xsd:complexType>
-    </xsd:element>
-  </xsd:schema>
-  <xsd:schema xmlns:xsd="http://www.w3.org/2001/XMLSchema" xmlns:xs="http://www.w3.org/2001/XMLSchema" xmlns:dms="http://schemas.microsoft.com/office/2006/documentManagement/types" xmlns:pc="http://schemas.microsoft.com/office/infopath/2007/PartnerControls" targetNamespace="http://schemas.microsoft.com/sharepoint/v3" elementFormDefault="qualified">
-    <xsd:import namespace="http://schemas.microsoft.com/office/2006/documentManagement/types"/>
-    <xsd:import namespace="http://schemas.microsoft.com/office/infopath/2007/PartnerControls"/>
-    <xsd:element name="PublishingStartDate" ma:index="8" nillable="true" ma:displayName="Planavimo pradžios data" ma:description="Planavimo pradžios data yra publikavimo priemonės sukurtas svetainės stulpelis. Jis naudojamas, nurodant datą ir laiką, kai šis puslapis pirmą kartą parodomas svetainės lankytojams." ma:internalName="PublishingStartDate">
-      <xsd:simpleType>
-        <xsd:restriction base="dms:Unknown"/>
-      </xsd:simpleType>
-    </xsd:element>
-    <xsd:element name="PublishingExpirationDate" ma:index="9" nillable="true" ma:displayName="Planavimo pabaigos data" ma:description="Planavimo pabaigos data yra publikavimo priemonės sukurtas svetainės stulpelis. Jis naudojamas, nurodant datą ir laiką, kai šis puslapis nebebus rodomas svetainės lankytojams." ma:internalName="PublishingExpirationDate">
-      <xsd:simpleType>
-        <xsd:restriction base="dms:Unknown"/>
-      </xsd:simpleType>
-    </xsd:element>
-  </xsd:schema>
-  <xsd:schema xmlns="http://schemas.openxmlformats.org/package/2006/metadata/core-properties" xmlns:xsd="http://www.w3.org/2001/XMLSchema" xmlns:xsi="http://www.w3.org/2001/XMLSchema-instance" xmlns:dc="http://purl.org/dc/elements/1.1/" xmlns:dcterms="http://purl.org/dc/terms/" xmlns:odoc="http://schemas.microsoft.com/internal/obd" targetNamespace="http://schemas.openxmlformats.org/package/2006/metadata/core-properties" elementFormDefault="qualified" attributeFormDefault="unqualified" blockDefault="#all">
-    <xsd:import namespace="http://purl.org/dc/elements/1.1/" schemaLocation="http://dublincore.org/schemas/xmls/qdc/2003/04/02/dc.xsd"/>
-    <xsd:import namespace="http://purl.org/dc/terms/" schemaLocation="http://dublincore.org/schemas/xmls/qdc/2003/04/02/dcterms.xsd"/>
-    <xsd:element name="coreProperties" type="CT_coreProperties"/>
-    <xsd:complexType name="CT_coreProperties">
-      <xsd:all>
-        <xsd:element ref="dc:creator" minOccurs="0" maxOccurs="1"/>
-        <xsd:element ref="dcterms:created" minOccurs="0" maxOccurs="1"/>
-        <xsd:element ref="dc:identifier" minOccurs="0" maxOccurs="1"/>
-        <xsd:element name="contentType" minOccurs="0" maxOccurs="1" type="xsd:string" ma:index="0" ma:displayName="Turinio tipas"/>
-        <xsd:element ref="dc:title" minOccurs="0" maxOccurs="1" ma:index="4" ma:displayName="Antraštė"/>
-        <xsd:element ref="dc:subject" minOccurs="0" maxOccurs="1"/>
-        <xsd:element ref="dc:description" minOccurs="0" maxOccurs="1"/>
-        <xsd:element name="keywords" minOccurs="0" maxOccurs="1" type="xsd:string"/>
-        <xsd:element ref="dc:language" minOccurs="0" maxOccurs="1"/>
-        <xsd:element name="category" minOccurs="0" maxOccurs="1" type="xsd:string"/>
-        <xsd:element name="version" minOccurs="0" maxOccurs="1" type="xsd:string"/>
-        <xsd:element name="revision" minOccurs="0" maxOccurs="1" type="xsd:string">
-          <xsd:annotation>
-            <xsd:documentation>
-                        This value indicates the number of saves or revisions. The application is responsible for updating this value after each revision.
-                    </xsd:documentation>
-          </xsd:annotation>
-        </xsd:element>
-        <xsd:element name="lastModifiedBy" minOccurs="0" maxOccurs="1" type="xsd:string"/>
-        <xsd:element ref="dcterms:modified" minOccurs="0" maxOccurs="1"/>
-        <xsd:element name="contentStatus" minOccurs="0" maxOccurs="1" type="xsd:string"/>
-      </xsd:all>
-    </xsd:complexType>
-  </xsd:schema>
-  <xs:schema xmlns:pc="http://schemas.microsoft.com/office/infopath/2007/PartnerControls" xmlns:xs="http://www.w3.org/2001/XMLSchema" targetNamespace="http://schemas.microsoft.com/office/infopath/2007/PartnerControls" elementFormDefault="qualified" attributeFormDefault="unqualified">
-    <xs:element name="Person">
-      <xs:complexType>
-        <xs:sequence>
-          <xs:element ref="pc:DisplayName" minOccurs="0"/>
-          <xs:element ref="pc:AccountId" minOccurs="0"/>
-          <xs:element ref="pc:AccountType" minOccurs="0"/>
-        </xs:sequence>
-      </xs:complexType>
-    </xs:element>
-    <xs:element name="DisplayName" type="xs:string"/>
-    <xs:element name="AccountId" type="xs:string"/>
-    <xs:element name="AccountType" type="xs:string"/>
-    <xs:element name="BDCAssociatedEntity">
-      <xs:complexType>
-        <xs:sequence>
-          <xs:element ref="pc:BDCEntity" minOccurs="0" maxOccurs="unbounded"/>
-        </xs:sequence>
-        <xs:attribute ref="pc:EntityNamespace"/>
-        <xs:attribute ref="pc:EntityName"/>
-        <xs:attribute ref="pc:SystemInstanceName"/>
-        <xs:attribute ref="pc:AssociationName"/>
-      </xs:complexType>
-    </xs:element>
-    <xs:attribute name="EntityNamespace" type="xs:string"/>
-    <xs:attribute name="EntityName" type="xs:string"/>
-    <xs:attribute name="SystemInstanceName" type="xs:string"/>
-    <xs:attribute name="AssociationName" type="xs:string"/>
-    <xs:element name="BDCEntity">
-      <xs:complexType>
-        <xs:sequence>
-          <xs:element ref="pc:EntityDisplayName" minOccurs="0"/>
-          <xs:element ref="pc:EntityInstanceReference" minOccurs="0"/>
-          <xs:element ref="pc:EntityId1" minOccurs="0"/>
-          <xs:element ref="pc:EntityId2" minOccurs="0"/>
-          <xs:element ref="pc:EntityId3" minOccurs="0"/>
-          <xs:element ref="pc:EntityId4" minOccurs="0"/>
-          <xs:element ref="pc:EntityId5" minOccurs="0"/>
-        </xs:sequence>
-      </xs:complexType>
-    </xs:element>
-    <xs:element name="EntityDisplayName" type="xs:string"/>
-    <xs:element name="EntityInstanceReference" type="xs:string"/>
-    <xs:element name="EntityId1" type="xs:string"/>
-    <xs:element name="EntityId2" type="xs:string"/>
-    <xs:element name="EntityId3" type="xs:string"/>
-    <xs:element name="EntityId4" type="xs:string"/>
-    <xs:element name="EntityId5" type="xs:string"/>
-    <xs:element name="Terms">
-      <xs:complexType>
-        <xs:sequence>
-          <xs:element ref="pc:TermInfo" minOccurs="0" maxOccurs="unbounded"/>
-        </xs:sequence>
-      </xs:complexType>
-    </xs:element>
-    <xs:element name="TermInfo">
-      <xs:complexType>
-        <xs:sequence>
-          <xs:element ref="pc:TermName" minOccurs="0"/>
-          <xs:element ref="pc:TermId" minOccurs="0"/>
-        </xs:sequence>
-      </xs:complexType>
-    </xs:element>
-    <xs:element name="TermName" type="xs:string"/>
-    <xs:element name="TermId" type="xs:string"/>
-  </xs:schema>
-</ct:contentTypeSchema>
-</file>
-
-<file path=customXml/item4.xml><?xml version="1.0" encoding="utf-8"?>
-<p:properties xmlns:p="http://schemas.microsoft.com/office/2006/metadata/properties" xmlns:xsi="http://www.w3.org/2001/XMLSchema-instance" xmlns:pc="http://schemas.microsoft.com/office/infopath/2007/PartnerControls">
-  <documentManagement>
-    <PublishingExpirationDate xmlns="http://schemas.microsoft.com/sharepoint/v3" xsi:nil="true"/>
-    <PublishingStartDate xmlns="http://schemas.microsoft.com/sharepoint/v3" xsi:nil="true"/>
-  </documentManagement>
-</p:properties>
-</file>
-
-<file path=customXml/item5.xml><?xml version="1.0" encoding="utf-8"?>
 <b:Sources xmlns:b="http://schemas.openxmlformats.org/officeDocument/2006/bibliography" xmlns="http://schemas.openxmlformats.org/officeDocument/2006/bibliography" SelectedStyle="\ISO690Nmerical.XSL" StyleName="ISO 690 - Numerical Reference" Version="1987">
   <b:Source>
     <b:Tag>Vyš06</b:Tag>
@@ -28909,6 +29022,147 @@
 </b:Sources>
 </file>
 
+<file path=customXml/item4.xml><?xml version="1.0" encoding="utf-8"?>
+<ct:contentTypeSchema xmlns:ct="http://schemas.microsoft.com/office/2006/metadata/contentType" xmlns:ma="http://schemas.microsoft.com/office/2006/metadata/properties/metaAttributes" ct:_="" ma:_="" ma:contentTypeName="Dokumentas" ma:contentTypeID="0x010100252A8F396CFEEC4F890D57BE85553293" ma:contentTypeVersion="1" ma:contentTypeDescription="Kurkite naują dokumentą." ma:contentTypeScope="" ma:versionID="cbbe9f19da0ebbc65c02f5a2ae9eaea6">
+  <xsd:schema xmlns:xsd="http://www.w3.org/2001/XMLSchema" xmlns:xs="http://www.w3.org/2001/XMLSchema" xmlns:p="http://schemas.microsoft.com/office/2006/metadata/properties" xmlns:ns1="http://schemas.microsoft.com/sharepoint/v3" targetNamespace="http://schemas.microsoft.com/office/2006/metadata/properties" ma:root="true" ma:fieldsID="0921b642dfc9038befc71a51ebb437c2" ns1:_="">
+    <xsd:import namespace="http://schemas.microsoft.com/sharepoint/v3"/>
+    <xsd:element name="properties">
+      <xsd:complexType>
+        <xsd:sequence>
+          <xsd:element name="documentManagement">
+            <xsd:complexType>
+              <xsd:all>
+                <xsd:element ref="ns1:PublishingStartDate" minOccurs="0"/>
+                <xsd:element ref="ns1:PublishingExpirationDate" minOccurs="0"/>
+              </xsd:all>
+            </xsd:complexType>
+          </xsd:element>
+        </xsd:sequence>
+      </xsd:complexType>
+    </xsd:element>
+  </xsd:schema>
+  <xsd:schema xmlns:xsd="http://www.w3.org/2001/XMLSchema" xmlns:xs="http://www.w3.org/2001/XMLSchema" xmlns:dms="http://schemas.microsoft.com/office/2006/documentManagement/types" xmlns:pc="http://schemas.microsoft.com/office/infopath/2007/PartnerControls" targetNamespace="http://schemas.microsoft.com/sharepoint/v3" elementFormDefault="qualified">
+    <xsd:import namespace="http://schemas.microsoft.com/office/2006/documentManagement/types"/>
+    <xsd:import namespace="http://schemas.microsoft.com/office/infopath/2007/PartnerControls"/>
+    <xsd:element name="PublishingStartDate" ma:index="8" nillable="true" ma:displayName="Planavimo pradžios data" ma:description="Planavimo pradžios data yra publikavimo priemonės sukurtas svetainės stulpelis. Jis naudojamas, nurodant datą ir laiką, kai šis puslapis pirmą kartą parodomas svetainės lankytojams." ma:internalName="PublishingStartDate">
+      <xsd:simpleType>
+        <xsd:restriction base="dms:Unknown"/>
+      </xsd:simpleType>
+    </xsd:element>
+    <xsd:element name="PublishingExpirationDate" ma:index="9" nillable="true" ma:displayName="Planavimo pabaigos data" ma:description="Planavimo pabaigos data yra publikavimo priemonės sukurtas svetainės stulpelis. Jis naudojamas, nurodant datą ir laiką, kai šis puslapis nebebus rodomas svetainės lankytojams." ma:internalName="PublishingExpirationDate">
+      <xsd:simpleType>
+        <xsd:restriction base="dms:Unknown"/>
+      </xsd:simpleType>
+    </xsd:element>
+  </xsd:schema>
+  <xsd:schema xmlns="http://schemas.openxmlformats.org/package/2006/metadata/core-properties" xmlns:xsd="http://www.w3.org/2001/XMLSchema" xmlns:xsi="http://www.w3.org/2001/XMLSchema-instance" xmlns:dc="http://purl.org/dc/elements/1.1/" xmlns:dcterms="http://purl.org/dc/terms/" xmlns:odoc="http://schemas.microsoft.com/internal/obd" targetNamespace="http://schemas.openxmlformats.org/package/2006/metadata/core-properties" elementFormDefault="qualified" attributeFormDefault="unqualified" blockDefault="#all">
+    <xsd:import namespace="http://purl.org/dc/elements/1.1/" schemaLocation="http://dublincore.org/schemas/xmls/qdc/2003/04/02/dc.xsd"/>
+    <xsd:import namespace="http://purl.org/dc/terms/" schemaLocation="http://dublincore.org/schemas/xmls/qdc/2003/04/02/dcterms.xsd"/>
+    <xsd:element name="coreProperties" type="CT_coreProperties"/>
+    <xsd:complexType name="CT_coreProperties">
+      <xsd:all>
+        <xsd:element ref="dc:creator" minOccurs="0" maxOccurs="1"/>
+        <xsd:element ref="dcterms:created" minOccurs="0" maxOccurs="1"/>
+        <xsd:element ref="dc:identifier" minOccurs="0" maxOccurs="1"/>
+        <xsd:element name="contentType" minOccurs="0" maxOccurs="1" type="xsd:string" ma:index="0" ma:displayName="Turinio tipas"/>
+        <xsd:element ref="dc:title" minOccurs="0" maxOccurs="1" ma:index="4" ma:displayName="Antraštė"/>
+        <xsd:element ref="dc:subject" minOccurs="0" maxOccurs="1"/>
+        <xsd:element ref="dc:description" minOccurs="0" maxOccurs="1"/>
+        <xsd:element name="keywords" minOccurs="0" maxOccurs="1" type="xsd:string"/>
+        <xsd:element ref="dc:language" minOccurs="0" maxOccurs="1"/>
+        <xsd:element name="category" minOccurs="0" maxOccurs="1" type="xsd:string"/>
+        <xsd:element name="version" minOccurs="0" maxOccurs="1" type="xsd:string"/>
+        <xsd:element name="revision" minOccurs="0" maxOccurs="1" type="xsd:string">
+          <xsd:annotation>
+            <xsd:documentation>
+                        This value indicates the number of saves or revisions. The application is responsible for updating this value after each revision.
+                    </xsd:documentation>
+          </xsd:annotation>
+        </xsd:element>
+        <xsd:element name="lastModifiedBy" minOccurs="0" maxOccurs="1" type="xsd:string"/>
+        <xsd:element ref="dcterms:modified" minOccurs="0" maxOccurs="1"/>
+        <xsd:element name="contentStatus" minOccurs="0" maxOccurs="1" type="xsd:string"/>
+      </xsd:all>
+    </xsd:complexType>
+  </xsd:schema>
+  <xs:schema xmlns:pc="http://schemas.microsoft.com/office/infopath/2007/PartnerControls" xmlns:xs="http://www.w3.org/2001/XMLSchema" targetNamespace="http://schemas.microsoft.com/office/infopath/2007/PartnerControls" elementFormDefault="qualified" attributeFormDefault="unqualified">
+    <xs:element name="Person">
+      <xs:complexType>
+        <xs:sequence>
+          <xs:element ref="pc:DisplayName" minOccurs="0"/>
+          <xs:element ref="pc:AccountId" minOccurs="0"/>
+          <xs:element ref="pc:AccountType" minOccurs="0"/>
+        </xs:sequence>
+      </xs:complexType>
+    </xs:element>
+    <xs:element name="DisplayName" type="xs:string"/>
+    <xs:element name="AccountId" type="xs:string"/>
+    <xs:element name="AccountType" type="xs:string"/>
+    <xs:element name="BDCAssociatedEntity">
+      <xs:complexType>
+        <xs:sequence>
+          <xs:element ref="pc:BDCEntity" minOccurs="0" maxOccurs="unbounded"/>
+        </xs:sequence>
+        <xs:attribute ref="pc:EntityNamespace"/>
+        <xs:attribute ref="pc:EntityName"/>
+        <xs:attribute ref="pc:SystemInstanceName"/>
+        <xs:attribute ref="pc:AssociationName"/>
+      </xs:complexType>
+    </xs:element>
+    <xs:attribute name="EntityNamespace" type="xs:string"/>
+    <xs:attribute name="EntityName" type="xs:string"/>
+    <xs:attribute name="SystemInstanceName" type="xs:string"/>
+    <xs:attribute name="AssociationName" type="xs:string"/>
+    <xs:element name="BDCEntity">
+      <xs:complexType>
+        <xs:sequence>
+          <xs:element ref="pc:EntityDisplayName" minOccurs="0"/>
+          <xs:element ref="pc:EntityInstanceReference" minOccurs="0"/>
+          <xs:element ref="pc:EntityId1" minOccurs="0"/>
+          <xs:element ref="pc:EntityId2" minOccurs="0"/>
+          <xs:element ref="pc:EntityId3" minOccurs="0"/>
+          <xs:element ref="pc:EntityId4" minOccurs="0"/>
+          <xs:element ref="pc:EntityId5" minOccurs="0"/>
+        </xs:sequence>
+      </xs:complexType>
+    </xs:element>
+    <xs:element name="EntityDisplayName" type="xs:string"/>
+    <xs:element name="EntityInstanceReference" type="xs:string"/>
+    <xs:element name="EntityId1" type="xs:string"/>
+    <xs:element name="EntityId2" type="xs:string"/>
+    <xs:element name="EntityId3" type="xs:string"/>
+    <xs:element name="EntityId4" type="xs:string"/>
+    <xs:element name="EntityId5" type="xs:string"/>
+    <xs:element name="Terms">
+      <xs:complexType>
+        <xs:sequence>
+          <xs:element ref="pc:TermInfo" minOccurs="0" maxOccurs="unbounded"/>
+        </xs:sequence>
+      </xs:complexType>
+    </xs:element>
+    <xs:element name="TermInfo">
+      <xs:complexType>
+        <xs:sequence>
+          <xs:element ref="pc:TermName" minOccurs="0"/>
+          <xs:element ref="pc:TermId" minOccurs="0"/>
+        </xs:sequence>
+      </xs:complexType>
+    </xs:element>
+    <xs:element name="TermName" type="xs:string"/>
+    <xs:element name="TermId" type="xs:string"/>
+  </xs:schema>
+</ct:contentTypeSchema>
+</file>
+
+<file path=customXml/item5.xml><?xml version="1.0" encoding="utf-8"?>
+<p:properties xmlns:p="http://schemas.microsoft.com/office/2006/metadata/properties" xmlns:xsi="http://www.w3.org/2001/XMLSchema-instance" xmlns:pc="http://schemas.microsoft.com/office/infopath/2007/PartnerControls">
+  <documentManagement>
+    <PublishingExpirationDate xmlns="http://schemas.microsoft.com/sharepoint/v3" xsi:nil="true"/>
+    <PublishingStartDate xmlns="http://schemas.microsoft.com/sharepoint/v3" xsi:nil="true"/>
+  </documentManagement>
+</p:properties>
+</file>
+
 <file path=customXml/itemProps1.xml><?xml version="1.0" encoding="utf-8"?>
 <ds:datastoreItem xmlns:ds="http://schemas.openxmlformats.org/officeDocument/2006/customXml" ds:itemID="{55AF091B-3C7A-41E3-B477-F2FDAA23CFDA}">
   <ds:schemaRefs>
@@ -28926,6 +29180,14 @@
 </file>
 
 <file path=customXml/itemProps3.xml><?xml version="1.0" encoding="utf-8"?>
+<ds:datastoreItem xmlns:ds="http://schemas.openxmlformats.org/officeDocument/2006/customXml" ds:itemID="{83E8486C-270C-4CC8-935C-60AE19C1DEAE}">
+  <ds:schemaRefs>
+    <ds:schemaRef ds:uri="http://schemas.openxmlformats.org/officeDocument/2006/bibliography"/>
+  </ds:schemaRefs>
+</ds:datastoreItem>
+</file>
+
+<file path=customXml/itemProps4.xml><?xml version="1.0" encoding="utf-8"?>
 <ds:datastoreItem xmlns:ds="http://schemas.openxmlformats.org/officeDocument/2006/customXml" ds:itemID="{FDE4BD0F-E7B6-4817-BC6F-FE45644B6150}">
   <ds:schemaRefs>
     <ds:schemaRef ds:uri="http://schemas.microsoft.com/office/2006/metadata/contentType"/>
@@ -28943,7 +29205,7 @@
 </ds:datastoreItem>
 </file>
 
-<file path=customXml/itemProps4.xml><?xml version="1.0" encoding="utf-8"?>
+<file path=customXml/itemProps5.xml><?xml version="1.0" encoding="utf-8"?>
 <ds:datastoreItem xmlns:ds="http://schemas.openxmlformats.org/officeDocument/2006/customXml" ds:itemID="{949D7D1B-3ED7-4FCF-84CC-168C035D517F}">
   <ds:schemaRefs>
     <ds:schemaRef ds:uri="http://schemas.microsoft.com/office/2006/metadata/properties"/>
@@ -28951,12 +29213,4 @@
     <ds:schemaRef ds:uri="http://schemas.microsoft.com/sharepoint/v3"/>
   </ds:schemaRefs>
 </ds:datastoreItem>
-</file>
-
-<file path=customXml/itemProps5.xml><?xml version="1.0" encoding="utf-8"?>
-<ds:datastoreItem xmlns:ds="http://schemas.openxmlformats.org/officeDocument/2006/customXml" ds:itemID="{83E8486C-270C-4CC8-935C-60AE19C1DEAE}">
-  <ds:schemaRefs>
-    <ds:schemaRef ds:uri="http://schemas.openxmlformats.org/officeDocument/2006/bibliography"/>
-  </ds:schemaRefs>
-</ds:datastoreItem>
 </file>
</xml_diff>